<commit_message>
checkpoint lot of lightining
</commit_message>
<xml_diff>
--- a/Week4_SecureDevelopment/BachmeierNTIM7030-4.docx
+++ b/Week4_SecureDevelopment/BachmeierNTIM7030-4.docx
@@ -1999,8 +1999,37 @@
       <w:r>
         <w:t xml:space="preserve"> (see Figure 1)</w:t>
       </w:r>
+      <w:sdt>
+        <w:sdtPr>
+          <w:id w:val="1720087293"/>
+          <w:citation/>
+        </w:sdtPr>
+        <w:sdtContent>
+          <w:r>
+            <w:fldChar w:fldCharType="begin"/>
+          </w:r>
+          <w:r>
+            <w:instrText xml:space="preserve"> CITATION Rad15 \l 1033 </w:instrText>
+          </w:r>
+          <w:r>
+            <w:fldChar w:fldCharType="separate"/>
+          </w:r>
+          <w:r>
+            <w:rPr>
+              <w:noProof/>
+            </w:rPr>
+            <w:t xml:space="preserve"> (Radhakrishnan, 2015)</w:t>
+          </w:r>
+          <w:r>
+            <w:fldChar w:fldCharType="end"/>
+          </w:r>
+        </w:sdtContent>
+      </w:sdt>
       <w:r>
         <w:t>.</w:t>
+      </w:r>
+      <w:r>
+        <w:t xml:space="preserve">  </w:t>
       </w:r>
     </w:p>
     <w:p>
@@ -2386,7 +2415,36 @@
     <w:p>
       <w:r>
         <w:tab/>
-        <w:t xml:space="preserve">The SDLC includes planning, analysis, design, implementation, maintenance, and termination.  </w:t>
+        <w:t>The SDLC includes planning, analysis, design, implementation, maintenance, and termination</w:t>
+      </w:r>
+      <w:sdt>
+        <w:sdtPr>
+          <w:id w:val="411041506"/>
+          <w:citation/>
+        </w:sdtPr>
+        <w:sdtContent>
+          <w:r>
+            <w:fldChar w:fldCharType="begin"/>
+          </w:r>
+          <w:r>
+            <w:instrText xml:space="preserve"> CITATION Wik202 \l 1033 </w:instrText>
+          </w:r>
+          <w:r>
+            <w:fldChar w:fldCharType="separate"/>
+          </w:r>
+          <w:r>
+            <w:rPr>
+              <w:noProof/>
+            </w:rPr>
+            <w:t xml:space="preserve"> (Wikipedia, 2020)</w:t>
+          </w:r>
+          <w:r>
+            <w:fldChar w:fldCharType="end"/>
+          </w:r>
+        </w:sdtContent>
+      </w:sdt>
+      <w:r>
+        <w:t xml:space="preserve">.  </w:t>
       </w:r>
       <w:r>
         <w:t xml:space="preserve">Discovering and resolving issues earlier in this development lifecycle are substantially cheaper that </w:t>
@@ -3000,16 +3058,12 @@
     </w:p>
     <w:p>
       <w:pPr>
-        <w:pStyle w:val="Heading1"/>
+        <w:rPr>
+          <w:b/>
+        </w:rPr>
       </w:pPr>
       <w:r>
-        <w:t xml:space="preserve">Section II: </w:t>
-      </w:r>
-      <w:r>
-        <w:t>Recommendation for data and application control</w:t>
-      </w:r>
-      <w:r>
-        <w:t>s</w:t>
+        <w:br w:type="page"/>
       </w:r>
     </w:p>
     <w:p>
@@ -3017,75 +3071,446 @@
         <w:pStyle w:val="Heading1"/>
       </w:pPr>
       <w:r>
-        <w:t xml:space="preserve">Section III: </w:t>
-      </w:r>
-      <w:r>
-        <w:t>Comparison of development strategies</w:t>
+        <w:lastRenderedPageBreak/>
+        <w:t xml:space="preserve">Section II: </w:t>
+      </w:r>
+      <w:r>
+        <w:t>Recommendation for data and application control</w:t>
+      </w:r>
+      <w:r>
+        <w:t>s</w:t>
       </w:r>
     </w:p>
     <w:p>
       <w:pPr>
-        <w:pStyle w:val="ListParagraph"/>
-        <w:numPr>
-          <w:ilvl w:val="1"/>
-          <w:numId w:val="1"/>
-        </w:numPr>
+        <w:ind w:firstLine="720"/>
       </w:pPr>
       <w:r>
-        <w:t>Waterfall</w:t>
+        <w:t xml:space="preserve">The primary objective of data controls is to ensure information’s confidentiality, integrity, and availability against negligence and malicious threats.  Data management systems enforce these expectations through encryption, digital signatures, and backups, among other strategies (see Figure 2).  </w:t>
+      </w:r>
+      <w:r>
+        <w:t>While many protections exist, incorrect application controls can provide attack vectors to bypass these systems.</w:t>
+      </w:r>
+      <w:r>
+        <w:t xml:space="preserve">  </w:t>
       </w:r>
     </w:p>
     <w:p>
       <w:pPr>
-        <w:pStyle w:val="ListParagraph"/>
-        <w:numPr>
-          <w:ilvl w:val="1"/>
-          <w:numId w:val="1"/>
-        </w:numPr>
+        <w:ind w:firstLine="720"/>
       </w:pPr>
       <w:r>
-        <w:t>Spiral</w:t>
+        <w:t xml:space="preserve">For example, </w:t>
+      </w:r>
+      <w:r>
+        <w:t xml:space="preserve">Alice </w:t>
+      </w:r>
+      <w:r>
+        <w:t xml:space="preserve">cannot directly access a production secret but can delegate the request through a web server (see Figure 3).  This situation authentication and authorization controls are missing.  </w:t>
+      </w:r>
+      <w:r>
+        <w:t>These elevation paths can be challenging to uncover without tooling</w:t>
+      </w:r>
+      <w:r>
+        <w:t xml:space="preserve"> and </w:t>
+      </w:r>
+      <w:r>
+        <w:t xml:space="preserve">formal </w:t>
+      </w:r>
+      <w:r>
+        <w:t>threat modeling</w:t>
+      </w:r>
+      <w:sdt>
+        <w:sdtPr>
+          <w:id w:val="-2121601690"/>
+          <w:citation/>
+        </w:sdtPr>
+        <w:sdtContent>
+          <w:r>
+            <w:fldChar w:fldCharType="begin"/>
+          </w:r>
+          <w:r>
+            <w:instrText xml:space="preserve"> CITATION Hag17 \l 1033 </w:instrText>
+          </w:r>
+          <w:r>
+            <w:fldChar w:fldCharType="separate"/>
+          </w:r>
+          <w:r>
+            <w:rPr>
+              <w:noProof/>
+            </w:rPr>
+            <w:t xml:space="preserve"> (Hagestad &amp; Straumann, 2017)</w:t>
+          </w:r>
+          <w:r>
+            <w:fldChar w:fldCharType="end"/>
+          </w:r>
+        </w:sdtContent>
+      </w:sdt>
+      <w:r>
+        <w:t>.</w:t>
+      </w:r>
+      <w:r>
+        <w:t xml:space="preserve"> </w:t>
+      </w:r>
+      <w:r>
+        <w:t xml:space="preserve"> Perhaps </w:t>
+      </w:r>
+      <w:r>
+        <w:t xml:space="preserve">Alice can access the Management Service (MS).  If the MS can control an Internal Service (IS) that can fetch the secret, then </w:t>
+      </w:r>
+      <w:r>
+        <w:t xml:space="preserve">partial mitigation </w:t>
+      </w:r>
+      <w:r>
+        <w:t xml:space="preserve">exists.  </w:t>
+      </w:r>
+      <w:proofErr w:type="gramStart"/>
+      <w:r>
+        <w:t>Similar to</w:t>
+      </w:r>
+      <w:proofErr w:type="gramEnd"/>
+      <w:r>
+        <w:t xml:space="preserve"> the previous example, the mitigation requires passing the caller identity so that authentication and authorization checks exist.  Under specific scenarios, adding these checks is not possible, and that requires more reliance on auditing and detection policies.</w:t>
+      </w:r>
+    </w:p>
+    <w:tbl>
+      <w:tblPr>
+        <w:tblStyle w:val="TableGrid"/>
+        <w:tblW w:w="0" w:type="auto"/>
+        <w:tblLook w:val="04A0" w:firstRow="1" w:lastRow="0" w:firstColumn="1" w:lastColumn="0" w:noHBand="0" w:noVBand="1"/>
+      </w:tblPr>
+      <w:tblGrid>
+        <w:gridCol w:w="4675"/>
+        <w:gridCol w:w="4675"/>
+      </w:tblGrid>
+      <w:tr>
+        <w:tc>
+          <w:tcPr>
+            <w:tcW w:w="4675" w:type="dxa"/>
+          </w:tcPr>
+          <w:p>
+            <w:pPr>
+              <w:pStyle w:val="Caption"/>
+            </w:pPr>
+            <w:r>
+              <w:t xml:space="preserve">Figure 2: </w:t>
+            </w:r>
+            <w:r>
+              <w:t>Control Taxonomy</w:t>
+            </w:r>
+          </w:p>
+          <w:p>
+            <w:pPr>
+              <w:jc w:val="center"/>
+            </w:pPr>
+            <w:r>
+              <w:rPr>
+                <w:noProof/>
+              </w:rPr>
+              <w:drawing>
+                <wp:inline distT="0" distB="0" distL="0" distR="0" wp14:anchorId="4ABEFB45" wp14:editId="5DFF4885">
+                  <wp:extent cx="2663948" cy="1821976"/>
+                  <wp:effectExtent l="0" t="0" r="3175" b="6985"/>
+                  <wp:docPr id="3" name="Picture 3"/>
+                  <wp:cNvGraphicFramePr>
+                    <a:graphicFrameLocks xmlns:a="http://schemas.openxmlformats.org/drawingml/2006/main" noChangeAspect="1"/>
+                  </wp:cNvGraphicFramePr>
+                  <a:graphic xmlns:a="http://schemas.openxmlformats.org/drawingml/2006/main">
+                    <a:graphicData uri="http://schemas.openxmlformats.org/drawingml/2006/picture">
+                      <pic:pic xmlns:pic="http://schemas.openxmlformats.org/drawingml/2006/picture">
+                        <pic:nvPicPr>
+                          <pic:cNvPr id="0" name="Picture 3"/>
+                          <pic:cNvPicPr>
+                            <a:picLocks noChangeAspect="1" noChangeArrowheads="1"/>
+                          </pic:cNvPicPr>
+                        </pic:nvPicPr>
+                        <pic:blipFill>
+                          <a:blip r:embed="rId9" cstate="print">
+                            <a:extLst>
+                              <a:ext uri="{28A0092B-C50C-407E-A947-70E740481C1C}">
+                                <a14:useLocalDpi xmlns:a14="http://schemas.microsoft.com/office/drawing/2010/main" val="0"/>
+                              </a:ext>
+                            </a:extLst>
+                          </a:blip>
+                          <a:srcRect/>
+                          <a:stretch>
+                            <a:fillRect/>
+                          </a:stretch>
+                        </pic:blipFill>
+                        <pic:spPr bwMode="auto">
+                          <a:xfrm>
+                            <a:off x="0" y="0"/>
+                            <a:ext cx="2754128" cy="1883653"/>
+                          </a:xfrm>
+                          <a:prstGeom prst="rect">
+                            <a:avLst/>
+                          </a:prstGeom>
+                          <a:noFill/>
+                          <a:ln>
+                            <a:noFill/>
+                          </a:ln>
+                        </pic:spPr>
+                      </pic:pic>
+                    </a:graphicData>
+                  </a:graphic>
+                </wp:inline>
+              </w:drawing>
+            </w:r>
+          </w:p>
+        </w:tc>
+        <w:tc>
+          <w:tcPr>
+            <w:tcW w:w="4675" w:type="dxa"/>
+          </w:tcPr>
+          <w:p>
+            <w:pPr>
+              <w:pStyle w:val="Caption"/>
+            </w:pPr>
+            <w:r>
+              <w:t xml:space="preserve">Figure 3: </w:t>
+            </w:r>
+            <w:r>
+              <w:t>Application Controls</w:t>
+            </w:r>
+          </w:p>
+          <w:p>
+            <w:pPr>
+              <w:jc w:val="center"/>
+            </w:pPr>
+            <w:r>
+              <w:rPr>
+                <w:noProof/>
+              </w:rPr>
+              <w:drawing>
+                <wp:inline distT="0" distB="0" distL="0" distR="0" wp14:anchorId="2AABD57C" wp14:editId="6D6B5E13">
+                  <wp:extent cx="1862919" cy="1809310"/>
+                  <wp:effectExtent l="0" t="0" r="4445" b="635"/>
+                  <wp:docPr id="5" name="Picture 5"/>
+                  <wp:cNvGraphicFramePr>
+                    <a:graphicFrameLocks xmlns:a="http://schemas.openxmlformats.org/drawingml/2006/main" noChangeAspect="1"/>
+                  </wp:cNvGraphicFramePr>
+                  <a:graphic xmlns:a="http://schemas.openxmlformats.org/drawingml/2006/main">
+                    <a:graphicData uri="http://schemas.openxmlformats.org/drawingml/2006/picture">
+                      <pic:pic xmlns:pic="http://schemas.openxmlformats.org/drawingml/2006/picture">
+                        <pic:nvPicPr>
+                          <pic:cNvPr id="1" name=""/>
+                          <pic:cNvPicPr/>
+                        </pic:nvPicPr>
+                        <pic:blipFill>
+                          <a:blip r:embed="rId10"/>
+                          <a:stretch>
+                            <a:fillRect/>
+                          </a:stretch>
+                        </pic:blipFill>
+                        <pic:spPr>
+                          <a:xfrm>
+                            <a:off x="0" y="0"/>
+                            <a:ext cx="1889346" cy="1834976"/>
+                          </a:xfrm>
+                          <a:prstGeom prst="rect">
+                            <a:avLst/>
+                          </a:prstGeom>
+                        </pic:spPr>
+                      </pic:pic>
+                    </a:graphicData>
+                  </a:graphic>
+                </wp:inline>
+              </w:drawing>
+            </w:r>
+          </w:p>
+        </w:tc>
+      </w:tr>
+    </w:tbl>
+    <w:p/>
+    <w:p>
+      <w:pPr>
+        <w:rPr>
+          <w:b/>
+        </w:rPr>
+      </w:pPr>
+      <w:r>
+        <w:br w:type="page"/>
       </w:r>
     </w:p>
     <w:p>
       <w:pPr>
-        <w:pStyle w:val="ListParagraph"/>
-        <w:numPr>
-          <w:ilvl w:val="1"/>
-          <w:numId w:val="1"/>
-        </w:numPr>
+        <w:pStyle w:val="Heading1"/>
       </w:pPr>
       <w:r>
-        <w:t>Rapid development</w:t>
+        <w:lastRenderedPageBreak/>
+        <w:t xml:space="preserve">Section III: </w:t>
+      </w:r>
+      <w:r>
+        <w:t>Comparison of development strategies</w:t>
       </w:r>
     </w:p>
-    <w:p>
-      <w:pPr>
-        <w:pStyle w:val="ListParagraph"/>
-        <w:numPr>
-          <w:ilvl w:val="1"/>
-          <w:numId w:val="1"/>
-        </w:numPr>
-      </w:pPr>
-      <w:r>
-        <w:lastRenderedPageBreak/>
-        <w:t>Reuse</w:t>
-      </w:r>
-    </w:p>
-    <w:p>
-      <w:pPr>
-        <w:pStyle w:val="ListParagraph"/>
-        <w:numPr>
-          <w:ilvl w:val="1"/>
-          <w:numId w:val="1"/>
-        </w:numPr>
-      </w:pPr>
-      <w:r>
-        <w:t>XP</w:t>
-      </w:r>
-    </w:p>
+    <w:tbl>
+      <w:tblPr>
+        <w:tblStyle w:val="TableGrid"/>
+        <w:tblW w:w="0" w:type="auto"/>
+        <w:tblLook w:val="04A0" w:firstRow="1" w:lastRow="0" w:firstColumn="1" w:lastColumn="0" w:noHBand="0" w:noVBand="1"/>
+      </w:tblPr>
+      <w:tblGrid>
+        <w:gridCol w:w="3116"/>
+        <w:gridCol w:w="3117"/>
+        <w:gridCol w:w="3117"/>
+      </w:tblGrid>
+      <w:tr>
+        <w:tc>
+          <w:tcPr>
+            <w:tcW w:w="3116" w:type="dxa"/>
+          </w:tcPr>
+          <w:p>
+            <w:r>
+              <w:t>Process Type</w:t>
+            </w:r>
+          </w:p>
+        </w:tc>
+        <w:tc>
+          <w:tcPr>
+            <w:tcW w:w="3117" w:type="dxa"/>
+          </w:tcPr>
+          <w:p>
+            <w:r>
+              <w:t>Strengths</w:t>
+            </w:r>
+          </w:p>
+        </w:tc>
+        <w:tc>
+          <w:tcPr>
+            <w:tcW w:w="3117" w:type="dxa"/>
+          </w:tcPr>
+          <w:p>
+            <w:r>
+              <w:t>Weaknesses</w:t>
+            </w:r>
+          </w:p>
+        </w:tc>
+      </w:tr>
+      <w:tr>
+        <w:tc>
+          <w:tcPr>
+            <w:tcW w:w="3116" w:type="dxa"/>
+          </w:tcPr>
+          <w:p>
+            <w:r>
+              <w:t>Waterfall</w:t>
+            </w:r>
+          </w:p>
+        </w:tc>
+        <w:tc>
+          <w:tcPr>
+            <w:tcW w:w="3117" w:type="dxa"/>
+          </w:tcPr>
+          <w:p/>
+        </w:tc>
+        <w:tc>
+          <w:tcPr>
+            <w:tcW w:w="3117" w:type="dxa"/>
+          </w:tcPr>
+          <w:p/>
+        </w:tc>
+      </w:tr>
+      <w:tr>
+        <w:tc>
+          <w:tcPr>
+            <w:tcW w:w="3116" w:type="dxa"/>
+          </w:tcPr>
+          <w:p>
+            <w:r>
+              <w:t>Spiral</w:t>
+            </w:r>
+          </w:p>
+        </w:tc>
+        <w:tc>
+          <w:tcPr>
+            <w:tcW w:w="3117" w:type="dxa"/>
+          </w:tcPr>
+          <w:p/>
+        </w:tc>
+        <w:tc>
+          <w:tcPr>
+            <w:tcW w:w="3117" w:type="dxa"/>
+          </w:tcPr>
+          <w:p/>
+        </w:tc>
+      </w:tr>
+      <w:tr>
+        <w:tc>
+          <w:tcPr>
+            <w:tcW w:w="3116" w:type="dxa"/>
+          </w:tcPr>
+          <w:p>
+            <w:r>
+              <w:t>Rapid Development</w:t>
+            </w:r>
+          </w:p>
+        </w:tc>
+        <w:tc>
+          <w:tcPr>
+            <w:tcW w:w="3117" w:type="dxa"/>
+          </w:tcPr>
+          <w:p/>
+        </w:tc>
+        <w:tc>
+          <w:tcPr>
+            <w:tcW w:w="3117" w:type="dxa"/>
+          </w:tcPr>
+          <w:p/>
+        </w:tc>
+      </w:tr>
+      <w:tr>
+        <w:tc>
+          <w:tcPr>
+            <w:tcW w:w="3116" w:type="dxa"/>
+          </w:tcPr>
+          <w:p>
+            <w:r>
+              <w:t>Reuse</w:t>
+            </w:r>
+          </w:p>
+        </w:tc>
+        <w:tc>
+          <w:tcPr>
+            <w:tcW w:w="3117" w:type="dxa"/>
+          </w:tcPr>
+          <w:p/>
+        </w:tc>
+        <w:tc>
+          <w:tcPr>
+            <w:tcW w:w="3117" w:type="dxa"/>
+          </w:tcPr>
+          <w:p/>
+        </w:tc>
+      </w:tr>
+      <w:tr>
+        <w:tc>
+          <w:tcPr>
+            <w:tcW w:w="3116" w:type="dxa"/>
+          </w:tcPr>
+          <w:p>
+            <w:r>
+              <w:t>Extreme Programming</w:t>
+            </w:r>
+          </w:p>
+        </w:tc>
+        <w:tc>
+          <w:tcPr>
+            <w:tcW w:w="3117" w:type="dxa"/>
+          </w:tcPr>
+          <w:p/>
+        </w:tc>
+        <w:tc>
+          <w:tcPr>
+            <w:tcW w:w="3117" w:type="dxa"/>
+          </w:tcPr>
+          <w:p/>
+        </w:tc>
+      </w:tr>
+    </w:tbl>
+    <w:p/>
     <w:sectPr>
-      <w:headerReference w:type="default" r:id="rId9"/>
+      <w:headerReference w:type="default" r:id="rId11"/>
       <w:pgSz w:w="12240" w:h="15840"/>
       <w:pgMar w:top="1440" w:right="1440" w:bottom="1440" w:left="1440" w:header="720" w:footer="720" w:gutter="0"/>
       <w:pgNumType w:start="1"/>
@@ -4553,13 +4978,82 @@
     <b:Volume>23</b:Volume>
     <b:Issue>1</b:Issue>
     <b:URL>https://search-ebscohost-com.proxy1.ncu.edu/login.aspx?direct=true&amp;db=a9h&amp;AN=128789540&amp;site=eds-live</b:URL>
+    <b:RefOrder>7</b:RefOrder>
+  </b:Source>
+  <b:Source>
+    <b:Tag>Rad15</b:Tag>
+    <b:SourceType>JournalArticle</b:SourceType>
+    <b:Guid>{905D48B3-137A-4950-9CAB-0924FB435BA2}</b:Guid>
+    <b:Title>COBIT Helps Organizations Meet Performance and Compliance Requirements</b:Title>
+    <b:JournalName>COBIT Focus</b:JournalName>
+    <b:Year>2015</b:Year>
+    <b:Pages>1-5</b:Pages>
+    <b:Author>
+      <b:Author>
+        <b:NameList>
+          <b:Person>
+            <b:Last>Radhakrishnan</b:Last>
+            <b:First>S</b:First>
+          </b:Person>
+        </b:NameList>
+      </b:Author>
+    </b:Author>
+    <b:Volume>5</b:Volume>
+    <b:URL>https://search-ebscohost-com.proxy1.ncu.edu/login.aspx?direct=true&amp;db=bth&amp;AN=102026122&amp;site=eds-live</b:URL>
     <b:RefOrder>6</b:RefOrder>
+  </b:Source>
+  <b:Source>
+    <b:Tag>Wik202</b:Tag>
+    <b:SourceType>InternetSite</b:SourceType>
+    <b:Guid>{7E664B51-49E1-4CE2-8C35-8D781DA31354}</b:Guid>
+    <b:Title>System Development Life Cycle</b:Title>
+    <b:Year>2020</b:Year>
+    <b:InternetSiteTitle>Wikipedia</b:InternetSiteTitle>
+    <b:Month>June</b:Month>
+    <b:Day>28</b:Day>
+    <b:URL>https://en.wikipedia.org/wiki/Systems_development_life_cycle</b:URL>
+    <b:Author>
+      <b:Author>
+        <b:Corporate>Wikipedia</b:Corporate>
+      </b:Author>
+    </b:Author>
+    <b:YearAccessed>2020</b:YearAccessed>
+    <b:MonthAccessed>June</b:MonthAccessed>
+    <b:DayAccessed>28</b:DayAccessed>
+    <b:RefOrder>8</b:RefOrder>
+  </b:Source>
+  <b:Source>
+    <b:Tag>Hag17</b:Tag>
+    <b:SourceType>JournalArticle</b:SourceType>
+    <b:Guid>{7E340B7A-065C-4253-997E-BDE4E8679B06}</b:Guid>
+    <b:Title>Commentary: Collaborating to Achieve a Mutual Cybersecurity Advantage</b:Title>
+    <b:Year>2017</b:Year>
+    <b:Author>
+      <b:Author>
+        <b:NameList>
+          <b:Person>
+            <b:Last>Hagestad</b:Last>
+            <b:First>B</b:First>
+          </b:Person>
+          <b:Person>
+            <b:Last>Straumann</b:Last>
+            <b:First>A</b:First>
+          </b:Person>
+        </b:NameList>
+      </b:Author>
+    </b:Author>
+    <b:JournalName>Biomedical Instrumentation &amp; Technology</b:JournalName>
+    <b:Pages>34-39</b:Pages>
+    <b:Volume>51</b:Volume>
+    <b:Issue>1</b:Issue>
+    <b:DOI>https://doi.org/10.2345/0899-8205-51.1.34</b:DOI>
+    <b:RefOrder>9</b:RefOrder>
   </b:Source>
 </b:Sources>
 </file>
 
 <file path=customXml/itemProps1.xml><?xml version="1.0" encoding="utf-8"?>
-<ds:datastoreItem xmlns:ds="http://schemas.openxmlformats.org/officeDocument/2006/customXml" ds:itemID="{8A4B2CC2-BC1B-44A9-A9A5-AE2C83E57570}">
+<ds:datastoreItem xmlns:ds="http://schemas.openxmlformats.org/officeDocument/2006/customXml" ds:itemID="{27F2EB2C-A1AE-4FD1-BCD5-933F5B6E098E}">
   <ds:schemaRefs>
     <ds:schemaRef ds:uri="http://schemas.openxmlformats.org/officeDocument/2006/bibliography"/>
   </ds:schemaRefs>

</xml_diff>

<commit_message>
APA: No section counters
</commit_message>
<xml_diff>
--- a/Week4_SecureDevelopment/BachmeierNTIM7030-4.docx
+++ b/Week4_SecureDevelopment/BachmeierNTIM7030-4.docx
@@ -1,6 +1,6 @@
 
 <file path=word/document.xml><?xml version="1.0" encoding="utf-8"?>
-<w:document xmlns:wpc="http://schemas.microsoft.com/office/word/2010/wordprocessingCanvas" xmlns:cx="http://schemas.microsoft.com/office/drawing/2014/chartex" xmlns:cx1="http://schemas.microsoft.com/office/drawing/2015/9/8/chartex" xmlns:cx2="http://schemas.microsoft.com/office/drawing/2015/10/21/chartex" xmlns:cx3="http://schemas.microsoft.com/office/drawing/2016/5/9/chartex" xmlns:cx4="http://schemas.microsoft.com/office/drawing/2016/5/10/chartex" xmlns:cx5="http://schemas.microsoft.com/office/drawing/2016/5/11/chartex" xmlns:cx6="http://schemas.microsoft.com/office/drawing/2016/5/12/chartex" xmlns:cx7="http://schemas.microsoft.com/office/drawing/2016/5/13/chartex" xmlns:cx8="http://schemas.microsoft.com/office/drawing/2016/5/14/chartex" xmlns:mc="http://schemas.openxmlformats.org/markup-compatibility/2006" xmlns:aink="http://schemas.microsoft.com/office/drawing/2016/ink" xmlns:am3d="http://schemas.microsoft.com/office/drawing/2017/model3d" xmlns:o="urn:schemas-microsoft-com:office:office" xmlns:r="http://schemas.openxmlformats.org/officeDocument/2006/relationships" xmlns:m="http://schemas.openxmlformats.org/officeDocument/2006/math" xmlns:v="urn:schemas-microsoft-com:vml" xmlns:wp14="http://schemas.microsoft.com/office/word/2010/wordprocessingDrawing" xmlns:wp="http://schemas.openxmlformats.org/drawingml/2006/wordprocessingDrawing" xmlns:w10="urn:schemas-microsoft-com:office:word" xmlns:w="http://schemas.openxmlformats.org/wordprocessingml/2006/main" xmlns:w14="http://schemas.microsoft.com/office/word/2010/wordml" xmlns:w15="http://schemas.microsoft.com/office/word/2012/wordml" xmlns:w16cex="http://schemas.microsoft.com/office/word/2018/wordml/cex" xmlns:w16cid="http://schemas.microsoft.com/office/word/2016/wordml/cid" xmlns:w16="http://schemas.microsoft.com/office/word/2018/wordml" xmlns:w16se="http://schemas.microsoft.com/office/word/2015/wordml/symex" xmlns:wpg="http://schemas.microsoft.com/office/word/2010/wordprocessingGroup" xmlns:wpi="http://schemas.microsoft.com/office/word/2010/wordprocessingInk" xmlns:wne="http://schemas.microsoft.com/office/word/2006/wordml" xmlns:wps="http://schemas.microsoft.com/office/word/2010/wordprocessingShape" mc:Ignorable="w14 w15 w16se w16cid w16 w16cex wp14">
+<w:document xmlns:wpc="http://schemas.microsoft.com/office/word/2010/wordprocessingCanvas" xmlns:cx="http://schemas.microsoft.com/office/drawing/2014/chartex" xmlns:cx1="http://schemas.microsoft.com/office/drawing/2015/9/8/chartex" xmlns:cx2="http://schemas.microsoft.com/office/drawing/2015/10/21/chartex" xmlns:cx3="http://schemas.microsoft.com/office/drawing/2016/5/9/chartex" xmlns:cx4="http://schemas.microsoft.com/office/drawing/2016/5/10/chartex" xmlns:cx5="http://schemas.microsoft.com/office/drawing/2016/5/11/chartex" xmlns:cx6="http://schemas.microsoft.com/office/drawing/2016/5/12/chartex" xmlns:cx7="http://schemas.microsoft.com/office/drawing/2016/5/13/chartex" xmlns:cx8="http://schemas.microsoft.com/office/drawing/2016/5/14/chartex" xmlns:mc="http://schemas.openxmlformats.org/markup-compatibility/2006" xmlns:aink="http://schemas.microsoft.com/office/drawing/2016/ink" xmlns:am3d="http://schemas.microsoft.com/office/drawing/2017/model3d" xmlns:o="urn:schemas-microsoft-com:office:office" xmlns:r="http://schemas.openxmlformats.org/officeDocument/2006/relationships" xmlns:m="http://schemas.openxmlformats.org/officeDocument/2006/math" xmlns:v="urn:schemas-microsoft-com:vml" xmlns:wp14="http://schemas.microsoft.com/office/word/2010/wordprocessingDrawing" xmlns:wp="http://schemas.openxmlformats.org/drawingml/2006/wordprocessingDrawing" xmlns:w10="urn:schemas-microsoft-com:office:word" xmlns:w="http://schemas.openxmlformats.org/wordprocessingml/2006/main" xmlns:w14="http://schemas.microsoft.com/office/word/2010/wordml" xmlns:w15="http://schemas.microsoft.com/office/word/2012/wordml" xmlns:w16cex="http://schemas.microsoft.com/office/word/2018/wordml/cex" xmlns:w16cid="http://schemas.microsoft.com/office/word/2016/wordml/cid" xmlns:w16="http://schemas.microsoft.com/office/word/2018/wordml" xmlns:w16sdtdh="http://schemas.microsoft.com/office/word/2020/wordml/sdtdatahash" xmlns:w16se="http://schemas.microsoft.com/office/word/2015/wordml/symex" xmlns:wpg="http://schemas.microsoft.com/office/word/2010/wordprocessingGroup" xmlns:wpi="http://schemas.microsoft.com/office/word/2010/wordprocessingInk" xmlns:wne="http://schemas.microsoft.com/office/word/2006/wordml" xmlns:wps="http://schemas.microsoft.com/office/word/2010/wordprocessingShape" mc:Ignorable="w14 w15 w16se w16cid w16 w16cex w16sdtdh wp14">
   <w:body>
     <w:p/>
     <w:p/>
@@ -192,7 +192,7 @@
         <w:pStyle w:val="Heading1"/>
       </w:pPr>
       <w:r>
-        <w:t>Section I: Building the Model</w:t>
+        <w:t>Building the Model</w:t>
       </w:r>
     </w:p>
     <w:p>
@@ -2243,7 +2243,13 @@
         <w:tab/>
       </w:r>
       <w:r>
-        <w:t xml:space="preserve">Businesses within regulated environments can only transact with vendors that meet specific compliance and accreditation standards.  These regulations come from industry, state, and national levels, like health care’s </w:t>
+        <w:t xml:space="preserve">Businesses within regulated environments can only transact with vendors that meet specific compliance and accreditation standards.  These regulations come from industry, </w:t>
+      </w:r>
+      <w:r>
+        <w:t>S</w:t>
+      </w:r>
+      <w:r>
+        <w:t xml:space="preserve">tate, and national levels, like health care’s </w:t>
       </w:r>
       <w:r>
         <w:t>Health Insurance Portability and Accountability Ac</w:t>
@@ -2256,7 +2262,13 @@
       </w:r>
       <w:proofErr w:type="gramStart"/>
       <w:r>
-        <w:t>highly-complex</w:t>
+        <w:t>highly</w:t>
+      </w:r>
+      <w:r>
+        <w:t xml:space="preserve"> </w:t>
+      </w:r>
+      <w:r>
+        <w:t>complex</w:t>
       </w:r>
       <w:proofErr w:type="gramEnd"/>
       <w:r>
@@ -2329,7 +2341,13 @@
         </w:sdtContent>
       </w:sdt>
       <w:r>
-        <w:t>.  Perhaps the initial release has sufficient controls, but future features might increase the attack surface and cause the system to fall out of compliance.  Alternatively, the European Union might change their definition of user privacy or include additional control requirements (e.g., auditing).  Detecting and preventing these policy drifts necessities periodic auditing and compliance assessments.</w:t>
+        <w:t xml:space="preserve">.  Perhaps the initial release has sufficient controls, but future features might increase the attack surface and cause the system to fall out of compliance.  Alternatively, the European Union might change </w:t>
+      </w:r>
+      <w:r>
+        <w:t>its</w:t>
+      </w:r>
+      <w:r>
+        <w:t xml:space="preserve"> definition of user privacy or include additional control requirements (e.g., auditing).  Detecting and preventing these policy drifts necessities periodic auditing and compliance assessments.</w:t>
       </w:r>
     </w:p>
     <w:p>
@@ -3371,9 +3389,6 @@
         <w:pStyle w:val="Heading1"/>
       </w:pPr>
       <w:r>
-        <w:t xml:space="preserve">Section II: </w:t>
-      </w:r>
-      <w:r>
         <w:t>Recommendation for data and application control</w:t>
       </w:r>
       <w:r>
@@ -3489,7 +3504,11 @@
       </w:r>
       <w:proofErr w:type="gramEnd"/>
       <w:r>
-        <w:t xml:space="preserve"> the previous example, the mitigation requires passing the caller identity so that </w:t>
+        <w:t xml:space="preserve"> the previous example, the mitigation requires passing </w:t>
+      </w:r>
+      <w:r>
+        <w:lastRenderedPageBreak/>
+        <w:t xml:space="preserve">the caller identity so that </w:t>
       </w:r>
       <w:r>
         <w:t xml:space="preserve">AAA </w:t>
@@ -3498,26 +3517,22 @@
         <w:t xml:space="preserve">checks </w:t>
       </w:r>
       <w:r>
-        <w:t>thoroughly protect</w:t>
-      </w:r>
-      <w:r>
-        <w:t>s</w:t>
-      </w:r>
-      <w:r>
-        <w:t xml:space="preserve"> the path</w:t>
-      </w:r>
-      <w:r>
-        <w:t xml:space="preserve">.  Under specific scenarios, </w:t>
-      </w:r>
-      <w:r>
-        <w:lastRenderedPageBreak/>
-        <w:t xml:space="preserve">adding these checks is </w:t>
+        <w:t>thoroughly protect the path</w:t>
+      </w:r>
+      <w:r>
+        <w:t xml:space="preserve">.  Under specific scenarios, adding these checks is </w:t>
       </w:r>
       <w:r>
         <w:t>im</w:t>
       </w:r>
       <w:r>
-        <w:t>possible, and that requires more reliance on auditing and detection policies.</w:t>
+        <w:t xml:space="preserve">possible, </w:t>
+      </w:r>
+      <w:r>
+        <w:t>requiring</w:t>
+      </w:r>
+      <w:r>
+        <w:t xml:space="preserve"> more reliance on auditing and detection policies.</w:t>
       </w:r>
     </w:p>
     <w:tbl>
@@ -3671,9 +3686,6 @@
         <w:pStyle w:val="Heading1"/>
       </w:pPr>
       <w:r>
-        <w:t xml:space="preserve">Section III: </w:t>
-      </w:r>
-      <w:r>
         <w:t>Comparison of development strategies</w:t>
       </w:r>
     </w:p>
@@ -3773,7 +3785,13 @@
       </w:r>
       <w:r>
         <w:lastRenderedPageBreak/>
-        <w:t>the leadership team versus agile remains at the lower-levels.  Through a combination of long and short-sighted decisions, the organization is both directed and adaptive to change.</w:t>
+        <w:t>the leadership team versus agile remains at the lower</w:t>
+      </w:r>
+      <w:r>
+        <w:t xml:space="preserve"> </w:t>
+      </w:r>
+      <w:r>
+        <w:t>levels.  Through a combination of long and short-sighted decisions, the organization is both directed and adaptive to change.</w:t>
       </w:r>
     </w:p>
     <w:p>
@@ -4040,7 +4058,13 @@
               <w:cnfStyle w:val="000000000000" w:firstRow="0" w:lastRow="0" w:firstColumn="0" w:lastColumn="0" w:oddVBand="0" w:evenVBand="0" w:oddHBand="0" w:evenHBand="0" w:firstRowFirstColumn="0" w:firstRowLastColumn="0" w:lastRowFirstColumn="0" w:lastRowLastColumn="0"/>
             </w:pPr>
             <w:r>
-              <w:t>Focus on what is the next immediate requirement</w:t>
+              <w:t>Focus on what is the immediat</w:t>
+            </w:r>
+            <w:r>
+              <w:t>ely following</w:t>
+            </w:r>
+            <w:r>
+              <w:t xml:space="preserve"> requirement</w:t>
             </w:r>
           </w:p>
         </w:tc>
@@ -4955,7 +4979,7 @@
 </file>
 
 <file path=word/endnotes.xml><?xml version="1.0" encoding="utf-8"?>
-<w:endnotes xmlns:wpc="http://schemas.microsoft.com/office/word/2010/wordprocessingCanvas" xmlns:cx="http://schemas.microsoft.com/office/drawing/2014/chartex" xmlns:cx1="http://schemas.microsoft.com/office/drawing/2015/9/8/chartex" xmlns:cx2="http://schemas.microsoft.com/office/drawing/2015/10/21/chartex" xmlns:cx3="http://schemas.microsoft.com/office/drawing/2016/5/9/chartex" xmlns:cx4="http://schemas.microsoft.com/office/drawing/2016/5/10/chartex" xmlns:cx5="http://schemas.microsoft.com/office/drawing/2016/5/11/chartex" xmlns:cx6="http://schemas.microsoft.com/office/drawing/2016/5/12/chartex" xmlns:cx7="http://schemas.microsoft.com/office/drawing/2016/5/13/chartex" xmlns:cx8="http://schemas.microsoft.com/office/drawing/2016/5/14/chartex" xmlns:mc="http://schemas.openxmlformats.org/markup-compatibility/2006" xmlns:aink="http://schemas.microsoft.com/office/drawing/2016/ink" xmlns:am3d="http://schemas.microsoft.com/office/drawing/2017/model3d" xmlns:o="urn:schemas-microsoft-com:office:office" xmlns:r="http://schemas.openxmlformats.org/officeDocument/2006/relationships" xmlns:m="http://schemas.openxmlformats.org/officeDocument/2006/math" xmlns:v="urn:schemas-microsoft-com:vml" xmlns:wp14="http://schemas.microsoft.com/office/word/2010/wordprocessingDrawing" xmlns:wp="http://schemas.openxmlformats.org/drawingml/2006/wordprocessingDrawing" xmlns:w10="urn:schemas-microsoft-com:office:word" xmlns:w="http://schemas.openxmlformats.org/wordprocessingml/2006/main" xmlns:w14="http://schemas.microsoft.com/office/word/2010/wordml" xmlns:w15="http://schemas.microsoft.com/office/word/2012/wordml" xmlns:w16cex="http://schemas.microsoft.com/office/word/2018/wordml/cex" xmlns:w16cid="http://schemas.microsoft.com/office/word/2016/wordml/cid" xmlns:w16="http://schemas.microsoft.com/office/word/2018/wordml" xmlns:w16se="http://schemas.microsoft.com/office/word/2015/wordml/symex" xmlns:wpg="http://schemas.microsoft.com/office/word/2010/wordprocessingGroup" xmlns:wpi="http://schemas.microsoft.com/office/word/2010/wordprocessingInk" xmlns:wne="http://schemas.microsoft.com/office/word/2006/wordml" xmlns:wps="http://schemas.microsoft.com/office/word/2010/wordprocessingShape" mc:Ignorable="w14 w15 w16se w16cid w16 w16cex wp14">
+<w:endnotes xmlns:wpc="http://schemas.microsoft.com/office/word/2010/wordprocessingCanvas" xmlns:cx="http://schemas.microsoft.com/office/drawing/2014/chartex" xmlns:cx1="http://schemas.microsoft.com/office/drawing/2015/9/8/chartex" xmlns:cx2="http://schemas.microsoft.com/office/drawing/2015/10/21/chartex" xmlns:cx3="http://schemas.microsoft.com/office/drawing/2016/5/9/chartex" xmlns:cx4="http://schemas.microsoft.com/office/drawing/2016/5/10/chartex" xmlns:cx5="http://schemas.microsoft.com/office/drawing/2016/5/11/chartex" xmlns:cx6="http://schemas.microsoft.com/office/drawing/2016/5/12/chartex" xmlns:cx7="http://schemas.microsoft.com/office/drawing/2016/5/13/chartex" xmlns:cx8="http://schemas.microsoft.com/office/drawing/2016/5/14/chartex" xmlns:mc="http://schemas.openxmlformats.org/markup-compatibility/2006" xmlns:aink="http://schemas.microsoft.com/office/drawing/2016/ink" xmlns:am3d="http://schemas.microsoft.com/office/drawing/2017/model3d" xmlns:o="urn:schemas-microsoft-com:office:office" xmlns:r="http://schemas.openxmlformats.org/officeDocument/2006/relationships" xmlns:m="http://schemas.openxmlformats.org/officeDocument/2006/math" xmlns:v="urn:schemas-microsoft-com:vml" xmlns:wp14="http://schemas.microsoft.com/office/word/2010/wordprocessingDrawing" xmlns:wp="http://schemas.openxmlformats.org/drawingml/2006/wordprocessingDrawing" xmlns:w10="urn:schemas-microsoft-com:office:word" xmlns:w="http://schemas.openxmlformats.org/wordprocessingml/2006/main" xmlns:w14="http://schemas.microsoft.com/office/word/2010/wordml" xmlns:w15="http://schemas.microsoft.com/office/word/2012/wordml" xmlns:w16cex="http://schemas.microsoft.com/office/word/2018/wordml/cex" xmlns:w16cid="http://schemas.microsoft.com/office/word/2016/wordml/cid" xmlns:w16="http://schemas.microsoft.com/office/word/2018/wordml" xmlns:w16sdtdh="http://schemas.microsoft.com/office/word/2020/wordml/sdtdatahash" xmlns:w16se="http://schemas.microsoft.com/office/word/2015/wordml/symex" xmlns:wpg="http://schemas.microsoft.com/office/word/2010/wordprocessingGroup" xmlns:wpi="http://schemas.microsoft.com/office/word/2010/wordprocessingInk" xmlns:wne="http://schemas.microsoft.com/office/word/2006/wordml" xmlns:wps="http://schemas.microsoft.com/office/word/2010/wordprocessingShape" mc:Ignorable="w14 w15 w16se w16cid w16 w16cex w16sdtdh wp14">
   <w:endnote w:type="separator" w:id="-1">
     <w:p>
       <w:pPr>
@@ -4980,7 +5004,7 @@
 </file>
 
 <file path=word/footnotes.xml><?xml version="1.0" encoding="utf-8"?>
-<w:footnotes xmlns:wpc="http://schemas.microsoft.com/office/word/2010/wordprocessingCanvas" xmlns:cx="http://schemas.microsoft.com/office/drawing/2014/chartex" xmlns:cx1="http://schemas.microsoft.com/office/drawing/2015/9/8/chartex" xmlns:cx2="http://schemas.microsoft.com/office/drawing/2015/10/21/chartex" xmlns:cx3="http://schemas.microsoft.com/office/drawing/2016/5/9/chartex" xmlns:cx4="http://schemas.microsoft.com/office/drawing/2016/5/10/chartex" xmlns:cx5="http://schemas.microsoft.com/office/drawing/2016/5/11/chartex" xmlns:cx6="http://schemas.microsoft.com/office/drawing/2016/5/12/chartex" xmlns:cx7="http://schemas.microsoft.com/office/drawing/2016/5/13/chartex" xmlns:cx8="http://schemas.microsoft.com/office/drawing/2016/5/14/chartex" xmlns:mc="http://schemas.openxmlformats.org/markup-compatibility/2006" xmlns:aink="http://schemas.microsoft.com/office/drawing/2016/ink" xmlns:am3d="http://schemas.microsoft.com/office/drawing/2017/model3d" xmlns:o="urn:schemas-microsoft-com:office:office" xmlns:r="http://schemas.openxmlformats.org/officeDocument/2006/relationships" xmlns:m="http://schemas.openxmlformats.org/officeDocument/2006/math" xmlns:v="urn:schemas-microsoft-com:vml" xmlns:wp14="http://schemas.microsoft.com/office/word/2010/wordprocessingDrawing" xmlns:wp="http://schemas.openxmlformats.org/drawingml/2006/wordprocessingDrawing" xmlns:w10="urn:schemas-microsoft-com:office:word" xmlns:w="http://schemas.openxmlformats.org/wordprocessingml/2006/main" xmlns:w14="http://schemas.microsoft.com/office/word/2010/wordml" xmlns:w15="http://schemas.microsoft.com/office/word/2012/wordml" xmlns:w16cex="http://schemas.microsoft.com/office/word/2018/wordml/cex" xmlns:w16cid="http://schemas.microsoft.com/office/word/2016/wordml/cid" xmlns:w16="http://schemas.microsoft.com/office/word/2018/wordml" xmlns:w16se="http://schemas.microsoft.com/office/word/2015/wordml/symex" xmlns:wpg="http://schemas.microsoft.com/office/word/2010/wordprocessingGroup" xmlns:wpi="http://schemas.microsoft.com/office/word/2010/wordprocessingInk" xmlns:wne="http://schemas.microsoft.com/office/word/2006/wordml" xmlns:wps="http://schemas.microsoft.com/office/word/2010/wordprocessingShape" mc:Ignorable="w14 w15 w16se w16cid w16 w16cex wp14">
+<w:footnotes xmlns:wpc="http://schemas.microsoft.com/office/word/2010/wordprocessingCanvas" xmlns:cx="http://schemas.microsoft.com/office/drawing/2014/chartex" xmlns:cx1="http://schemas.microsoft.com/office/drawing/2015/9/8/chartex" xmlns:cx2="http://schemas.microsoft.com/office/drawing/2015/10/21/chartex" xmlns:cx3="http://schemas.microsoft.com/office/drawing/2016/5/9/chartex" xmlns:cx4="http://schemas.microsoft.com/office/drawing/2016/5/10/chartex" xmlns:cx5="http://schemas.microsoft.com/office/drawing/2016/5/11/chartex" xmlns:cx6="http://schemas.microsoft.com/office/drawing/2016/5/12/chartex" xmlns:cx7="http://schemas.microsoft.com/office/drawing/2016/5/13/chartex" xmlns:cx8="http://schemas.microsoft.com/office/drawing/2016/5/14/chartex" xmlns:mc="http://schemas.openxmlformats.org/markup-compatibility/2006" xmlns:aink="http://schemas.microsoft.com/office/drawing/2016/ink" xmlns:am3d="http://schemas.microsoft.com/office/drawing/2017/model3d" xmlns:o="urn:schemas-microsoft-com:office:office" xmlns:r="http://schemas.openxmlformats.org/officeDocument/2006/relationships" xmlns:m="http://schemas.openxmlformats.org/officeDocument/2006/math" xmlns:v="urn:schemas-microsoft-com:vml" xmlns:wp14="http://schemas.microsoft.com/office/word/2010/wordprocessingDrawing" xmlns:wp="http://schemas.openxmlformats.org/drawingml/2006/wordprocessingDrawing" xmlns:w10="urn:schemas-microsoft-com:office:word" xmlns:w="http://schemas.openxmlformats.org/wordprocessingml/2006/main" xmlns:w14="http://schemas.microsoft.com/office/word/2010/wordml" xmlns:w15="http://schemas.microsoft.com/office/word/2012/wordml" xmlns:w16cex="http://schemas.microsoft.com/office/word/2018/wordml/cex" xmlns:w16cid="http://schemas.microsoft.com/office/word/2016/wordml/cid" xmlns:w16="http://schemas.microsoft.com/office/word/2018/wordml" xmlns:w16sdtdh="http://schemas.microsoft.com/office/word/2020/wordml/sdtdatahash" xmlns:w16se="http://schemas.microsoft.com/office/word/2015/wordml/symex" xmlns:wpg="http://schemas.microsoft.com/office/word/2010/wordprocessingGroup" xmlns:wpi="http://schemas.microsoft.com/office/word/2010/wordprocessingInk" xmlns:wne="http://schemas.microsoft.com/office/word/2006/wordml" xmlns:wps="http://schemas.microsoft.com/office/word/2010/wordprocessingShape" mc:Ignorable="w14 w15 w16se w16cid w16 w16cex w16sdtdh wp14">
   <w:footnote w:type="separator" w:id="-1">
     <w:p>
       <w:pPr>
@@ -5005,7 +5029,7 @@
 </file>
 
 <file path=word/header1.xml><?xml version="1.0" encoding="utf-8"?>
-<w:hdr xmlns:wpc="http://schemas.microsoft.com/office/word/2010/wordprocessingCanvas" xmlns:cx="http://schemas.microsoft.com/office/drawing/2014/chartex" xmlns:cx1="http://schemas.microsoft.com/office/drawing/2015/9/8/chartex" xmlns:cx2="http://schemas.microsoft.com/office/drawing/2015/10/21/chartex" xmlns:cx3="http://schemas.microsoft.com/office/drawing/2016/5/9/chartex" xmlns:cx4="http://schemas.microsoft.com/office/drawing/2016/5/10/chartex" xmlns:cx5="http://schemas.microsoft.com/office/drawing/2016/5/11/chartex" xmlns:cx6="http://schemas.microsoft.com/office/drawing/2016/5/12/chartex" xmlns:cx7="http://schemas.microsoft.com/office/drawing/2016/5/13/chartex" xmlns:cx8="http://schemas.microsoft.com/office/drawing/2016/5/14/chartex" xmlns:mc="http://schemas.openxmlformats.org/markup-compatibility/2006" xmlns:aink="http://schemas.microsoft.com/office/drawing/2016/ink" xmlns:am3d="http://schemas.microsoft.com/office/drawing/2017/model3d" xmlns:o="urn:schemas-microsoft-com:office:office" xmlns:r="http://schemas.openxmlformats.org/officeDocument/2006/relationships" xmlns:m="http://schemas.openxmlformats.org/officeDocument/2006/math" xmlns:v="urn:schemas-microsoft-com:vml" xmlns:wp14="http://schemas.microsoft.com/office/word/2010/wordprocessingDrawing" xmlns:wp="http://schemas.openxmlformats.org/drawingml/2006/wordprocessingDrawing" xmlns:w10="urn:schemas-microsoft-com:office:word" xmlns:w="http://schemas.openxmlformats.org/wordprocessingml/2006/main" xmlns:w14="http://schemas.microsoft.com/office/word/2010/wordml" xmlns:w15="http://schemas.microsoft.com/office/word/2012/wordml" xmlns:w16cex="http://schemas.microsoft.com/office/word/2018/wordml/cex" xmlns:w16cid="http://schemas.microsoft.com/office/word/2016/wordml/cid" xmlns:w16="http://schemas.microsoft.com/office/word/2018/wordml" xmlns:w16se="http://schemas.microsoft.com/office/word/2015/wordml/symex" xmlns:wpg="http://schemas.microsoft.com/office/word/2010/wordprocessingGroup" xmlns:wpi="http://schemas.microsoft.com/office/word/2010/wordprocessingInk" xmlns:wne="http://schemas.microsoft.com/office/word/2006/wordml" xmlns:wps="http://schemas.microsoft.com/office/word/2010/wordprocessingShape" mc:Ignorable="w14 w15 w16se w16cid w16 w16cex wp14">
+<w:hdr xmlns:wpc="http://schemas.microsoft.com/office/word/2010/wordprocessingCanvas" xmlns:cx="http://schemas.microsoft.com/office/drawing/2014/chartex" xmlns:cx1="http://schemas.microsoft.com/office/drawing/2015/9/8/chartex" xmlns:cx2="http://schemas.microsoft.com/office/drawing/2015/10/21/chartex" xmlns:cx3="http://schemas.microsoft.com/office/drawing/2016/5/9/chartex" xmlns:cx4="http://schemas.microsoft.com/office/drawing/2016/5/10/chartex" xmlns:cx5="http://schemas.microsoft.com/office/drawing/2016/5/11/chartex" xmlns:cx6="http://schemas.microsoft.com/office/drawing/2016/5/12/chartex" xmlns:cx7="http://schemas.microsoft.com/office/drawing/2016/5/13/chartex" xmlns:cx8="http://schemas.microsoft.com/office/drawing/2016/5/14/chartex" xmlns:mc="http://schemas.openxmlformats.org/markup-compatibility/2006" xmlns:aink="http://schemas.microsoft.com/office/drawing/2016/ink" xmlns:am3d="http://schemas.microsoft.com/office/drawing/2017/model3d" xmlns:o="urn:schemas-microsoft-com:office:office" xmlns:r="http://schemas.openxmlformats.org/officeDocument/2006/relationships" xmlns:m="http://schemas.openxmlformats.org/officeDocument/2006/math" xmlns:v="urn:schemas-microsoft-com:vml" xmlns:wp14="http://schemas.microsoft.com/office/word/2010/wordprocessingDrawing" xmlns:wp="http://schemas.openxmlformats.org/drawingml/2006/wordprocessingDrawing" xmlns:w10="urn:schemas-microsoft-com:office:word" xmlns:w="http://schemas.openxmlformats.org/wordprocessingml/2006/main" xmlns:w14="http://schemas.microsoft.com/office/word/2010/wordml" xmlns:w15="http://schemas.microsoft.com/office/word/2012/wordml" xmlns:w16cex="http://schemas.microsoft.com/office/word/2018/wordml/cex" xmlns:w16cid="http://schemas.microsoft.com/office/word/2016/wordml/cid" xmlns:w16="http://schemas.microsoft.com/office/word/2018/wordml" xmlns:w16sdtdh="http://schemas.microsoft.com/office/word/2020/wordml/sdtdatahash" xmlns:w16se="http://schemas.microsoft.com/office/word/2015/wordml/symex" xmlns:wpg="http://schemas.microsoft.com/office/word/2010/wordprocessingGroup" xmlns:wpi="http://schemas.microsoft.com/office/word/2010/wordprocessingInk" xmlns:wne="http://schemas.microsoft.com/office/word/2006/wordml" xmlns:wps="http://schemas.microsoft.com/office/word/2010/wordprocessingShape" mc:Ignorable="w14 w15 w16se w16cid w16 w16cex w16sdtdh wp14">
   <w:p>
     <w:pPr>
       <w:pStyle w:val="Header"/>
@@ -5072,7 +5096,7 @@
 </file>
 
 <file path=word/numbering.xml><?xml version="1.0" encoding="utf-8"?>
-<w:numbering xmlns:wpc="http://schemas.microsoft.com/office/word/2010/wordprocessingCanvas" xmlns:cx="http://schemas.microsoft.com/office/drawing/2014/chartex" xmlns:cx1="http://schemas.microsoft.com/office/drawing/2015/9/8/chartex" xmlns:cx2="http://schemas.microsoft.com/office/drawing/2015/10/21/chartex" xmlns:cx3="http://schemas.microsoft.com/office/drawing/2016/5/9/chartex" xmlns:cx4="http://schemas.microsoft.com/office/drawing/2016/5/10/chartex" xmlns:cx5="http://schemas.microsoft.com/office/drawing/2016/5/11/chartex" xmlns:cx6="http://schemas.microsoft.com/office/drawing/2016/5/12/chartex" xmlns:cx7="http://schemas.microsoft.com/office/drawing/2016/5/13/chartex" xmlns:cx8="http://schemas.microsoft.com/office/drawing/2016/5/14/chartex" xmlns:mc="http://schemas.openxmlformats.org/markup-compatibility/2006" xmlns:aink="http://schemas.microsoft.com/office/drawing/2016/ink" xmlns:am3d="http://schemas.microsoft.com/office/drawing/2017/model3d" xmlns:o="urn:schemas-microsoft-com:office:office" xmlns:r="http://schemas.openxmlformats.org/officeDocument/2006/relationships" xmlns:m="http://schemas.openxmlformats.org/officeDocument/2006/math" xmlns:v="urn:schemas-microsoft-com:vml" xmlns:wp14="http://schemas.microsoft.com/office/word/2010/wordprocessingDrawing" xmlns:wp="http://schemas.openxmlformats.org/drawingml/2006/wordprocessingDrawing" xmlns:w10="urn:schemas-microsoft-com:office:word" xmlns:w="http://schemas.openxmlformats.org/wordprocessingml/2006/main" xmlns:w14="http://schemas.microsoft.com/office/word/2010/wordml" xmlns:w15="http://schemas.microsoft.com/office/word/2012/wordml" xmlns:w16cex="http://schemas.microsoft.com/office/word/2018/wordml/cex" xmlns:w16cid="http://schemas.microsoft.com/office/word/2016/wordml/cid" xmlns:w16="http://schemas.microsoft.com/office/word/2018/wordml" xmlns:w16se="http://schemas.microsoft.com/office/word/2015/wordml/symex" xmlns:wpg="http://schemas.microsoft.com/office/word/2010/wordprocessingGroup" xmlns:wpi="http://schemas.microsoft.com/office/word/2010/wordprocessingInk" xmlns:wne="http://schemas.microsoft.com/office/word/2006/wordml" xmlns:wps="http://schemas.microsoft.com/office/word/2010/wordprocessingShape" mc:Ignorable="w14 w15 w16se w16cid w16 w16cex wp14">
+<w:numbering xmlns:wpc="http://schemas.microsoft.com/office/word/2010/wordprocessingCanvas" xmlns:cx="http://schemas.microsoft.com/office/drawing/2014/chartex" xmlns:cx1="http://schemas.microsoft.com/office/drawing/2015/9/8/chartex" xmlns:cx2="http://schemas.microsoft.com/office/drawing/2015/10/21/chartex" xmlns:cx3="http://schemas.microsoft.com/office/drawing/2016/5/9/chartex" xmlns:cx4="http://schemas.microsoft.com/office/drawing/2016/5/10/chartex" xmlns:cx5="http://schemas.microsoft.com/office/drawing/2016/5/11/chartex" xmlns:cx6="http://schemas.microsoft.com/office/drawing/2016/5/12/chartex" xmlns:cx7="http://schemas.microsoft.com/office/drawing/2016/5/13/chartex" xmlns:cx8="http://schemas.microsoft.com/office/drawing/2016/5/14/chartex" xmlns:mc="http://schemas.openxmlformats.org/markup-compatibility/2006" xmlns:aink="http://schemas.microsoft.com/office/drawing/2016/ink" xmlns:am3d="http://schemas.microsoft.com/office/drawing/2017/model3d" xmlns:o="urn:schemas-microsoft-com:office:office" xmlns:r="http://schemas.openxmlformats.org/officeDocument/2006/relationships" xmlns:m="http://schemas.openxmlformats.org/officeDocument/2006/math" xmlns:v="urn:schemas-microsoft-com:vml" xmlns:wp14="http://schemas.microsoft.com/office/word/2010/wordprocessingDrawing" xmlns:wp="http://schemas.openxmlformats.org/drawingml/2006/wordprocessingDrawing" xmlns:w10="urn:schemas-microsoft-com:office:word" xmlns:w="http://schemas.openxmlformats.org/wordprocessingml/2006/main" xmlns:w14="http://schemas.microsoft.com/office/word/2010/wordml" xmlns:w15="http://schemas.microsoft.com/office/word/2012/wordml" xmlns:w16cex="http://schemas.microsoft.com/office/word/2018/wordml/cex" xmlns:w16cid="http://schemas.microsoft.com/office/word/2016/wordml/cid" xmlns:w16="http://schemas.microsoft.com/office/word/2018/wordml" xmlns:w16sdtdh="http://schemas.microsoft.com/office/word/2020/wordml/sdtdatahash" xmlns:w16se="http://schemas.microsoft.com/office/word/2015/wordml/symex" xmlns:wpg="http://schemas.microsoft.com/office/word/2010/wordprocessingGroup" xmlns:wpi="http://schemas.microsoft.com/office/word/2010/wordprocessingInk" xmlns:wne="http://schemas.microsoft.com/office/word/2006/wordml" xmlns:wps="http://schemas.microsoft.com/office/word/2010/wordprocessingShape" mc:Ignorable="w14 w15 w16se w16cid w16 w16cex w16sdtdh wp14">
   <w:abstractNum w:abstractNumId="0" w15:restartNumberingAfterBreak="0">
     <w:nsid w:val="3EFE61B9"/>
     <w:multiLevelType w:val="hybridMultilevel"/>
@@ -5169,7 +5193,7 @@
 </file>
 
 <file path=word/styles.xml><?xml version="1.0" encoding="utf-8"?>
-<w:styles xmlns:mc="http://schemas.openxmlformats.org/markup-compatibility/2006" xmlns:r="http://schemas.openxmlformats.org/officeDocument/2006/relationships" xmlns:w="http://schemas.openxmlformats.org/wordprocessingml/2006/main" xmlns:w14="http://schemas.microsoft.com/office/word/2010/wordml" xmlns:w15="http://schemas.microsoft.com/office/word/2012/wordml" xmlns:w16cex="http://schemas.microsoft.com/office/word/2018/wordml/cex" xmlns:w16cid="http://schemas.microsoft.com/office/word/2016/wordml/cid" xmlns:w16="http://schemas.microsoft.com/office/word/2018/wordml" xmlns:w16se="http://schemas.microsoft.com/office/word/2015/wordml/symex" mc:Ignorable="w14 w15 w16se w16cid w16 w16cex">
+<w:styles xmlns:mc="http://schemas.openxmlformats.org/markup-compatibility/2006" xmlns:r="http://schemas.openxmlformats.org/officeDocument/2006/relationships" xmlns:w="http://schemas.openxmlformats.org/wordprocessingml/2006/main" xmlns:w14="http://schemas.microsoft.com/office/word/2010/wordml" xmlns:w15="http://schemas.microsoft.com/office/word/2012/wordml" xmlns:w16cex="http://schemas.microsoft.com/office/word/2018/wordml/cex" xmlns:w16cid="http://schemas.microsoft.com/office/word/2016/wordml/cid" xmlns:w16="http://schemas.microsoft.com/office/word/2018/wordml" xmlns:w16sdtdh="http://schemas.microsoft.com/office/word/2020/wordml/sdtdatahash" xmlns:w16se="http://schemas.microsoft.com/office/word/2015/wordml/symex" mc:Ignorable="w14 w15 w16se w16cid w16 w16cex w16sdtdh">
   <w:docDefaults>
     <w:rPrDefault>
       <w:rPr>

</xml_diff>